<commit_message>
Sample Generation changes and employee code updation
Enhancement work changes
</commit_message>
<xml_diff>
--- a/resources/back_office_offer_letter.docx
+++ b/resources/back_office_offer_letter.docx
@@ -41,6 +41,8 @@
         </w:rPr>
         <w:t>}</w:t>
       </w:r>
+      <w:bookmarkStart w:id="0" w:name="_GoBack"/>
+      <w:bookmarkEnd w:id="0"/>
     </w:p>
     <w:p>
       <w:pPr>
@@ -117,23 +119,13 @@
         </w:rPr>
         <w:t xml:space="preserve">at our organization, </w:t>
       </w:r>
-      <w:proofErr w:type="spellStart"/>
       <w:r>
         <w:rPr>
           <w:rFonts w:asciiTheme="minorHAnsi" w:hAnsiTheme="minorHAnsi" w:cstheme="minorHAnsi"/>
           <w:b/>
           <w:bCs/>
         </w:rPr>
-        <w:t>Infinium</w:t>
-      </w:r>
-      <w:proofErr w:type="spellEnd"/>
-      <w:r>
-        <w:rPr>
-          <w:rFonts w:asciiTheme="minorHAnsi" w:hAnsiTheme="minorHAnsi" w:cstheme="minorHAnsi"/>
-          <w:b/>
-          <w:bCs/>
-        </w:rPr>
-        <w:t xml:space="preserve"> Global Research LLP. </w:t>
+        <w:t xml:space="preserve">Infinium Global Research LLP. </w:t>
       </w:r>
       <w:r>
         <w:rPr>
@@ -2589,15 +2581,7 @@
         <w:rPr>
           <w:rFonts w:asciiTheme="minorHAnsi" w:hAnsiTheme="minorHAnsi" w:cstheme="minorHAnsi"/>
         </w:rPr>
-        <w:t>However, the Company shall have the right to terminate your employment without intimation for any misconduct or for any reason including, but not limited to for cause, unsatisf</w:t>
-      </w:r>
-      <w:bookmarkStart w:id="0" w:name="_GoBack"/>
-      <w:bookmarkEnd w:id="0"/>
-      <w:r>
-        <w:rPr>
-          <w:rFonts w:asciiTheme="minorHAnsi" w:hAnsiTheme="minorHAnsi" w:cstheme="minorHAnsi"/>
-        </w:rPr>
-        <w:t>actory performance, and lack of funds, reorganization or elimination of the position, without being entitled to paying the outstanding one month's salary.</w:t>
+        <w:t>However, the Company shall have the right to terminate your employment without intimation for any misconduct or for any reason including, but not limited to for cause, unsatisfactory performance, and lack of funds, reorganization or elimination of the position, without being entitled to paying the outstanding one month's salary.</w:t>
       </w:r>
     </w:p>
     <w:p>
@@ -3032,19 +3016,11 @@
           <w:rFonts w:asciiTheme="minorHAnsi" w:eastAsia="Arial Unicode MS" w:hAnsiTheme="minorHAnsi" w:cstheme="minorHAnsi"/>
         </w:rPr>
       </w:pPr>
-      <w:proofErr w:type="spellStart"/>
       <w:r>
         <w:rPr>
           <w:rFonts w:asciiTheme="minorHAnsi" w:eastAsia="Arial Unicode MS" w:hAnsiTheme="minorHAnsi" w:cstheme="minorHAnsi"/>
         </w:rPr>
-        <w:t>Infinium</w:t>
-      </w:r>
-      <w:proofErr w:type="spellEnd"/>
-      <w:r>
-        <w:rPr>
-          <w:rFonts w:asciiTheme="minorHAnsi" w:eastAsia="Arial Unicode MS" w:hAnsiTheme="minorHAnsi" w:cstheme="minorHAnsi"/>
-        </w:rPr>
-        <w:t xml:space="preserve"> Global Research LLP</w:t>
+        <w:t>Infinium Global Research LLP</w:t>
       </w:r>
     </w:p>
     <w:p>
@@ -3343,26 +3319,18 @@
                       <w:txbxContent>
                         <w:p>
                           <w:pPr>
+                            <w:ind w:left="360"/>
                             <w:rPr>
                               <w:rFonts w:asciiTheme="minorHAnsi" w:hAnsiTheme="minorHAnsi" w:cstheme="minorHAnsi"/>
                               <w:b/>
                             </w:rPr>
                           </w:pPr>
-                          <w:proofErr w:type="spellStart"/>
                           <w:r>
                             <w:rPr>
                               <w:rFonts w:asciiTheme="minorHAnsi" w:hAnsiTheme="minorHAnsi" w:cstheme="minorHAnsi"/>
                               <w:b/>
                             </w:rPr>
-                            <w:t>Infinium</w:t>
-                          </w:r>
-                          <w:proofErr w:type="spellEnd"/>
-                          <w:r>
-                            <w:rPr>
-                              <w:rFonts w:asciiTheme="minorHAnsi" w:hAnsiTheme="minorHAnsi" w:cstheme="minorHAnsi"/>
-                              <w:b/>
-                            </w:rPr>
-                            <w:t xml:space="preserve"> Global Research LLP</w:t>
+                            <w:t>Infinium Global Research LLP</w:t>
                           </w:r>
                         </w:p>
                         <w:p>
@@ -3372,65 +3340,102 @@
                               <w:ilvl w:val="0"/>
                               <w:numId w:val="24"/>
                             </w:numPr>
+                            <w:tabs>
+                              <w:tab w:val="clear" w:pos="2203"/>
+                              <w:tab w:val="num" w:pos="360"/>
+                            </w:tabs>
                             <w:spacing w:before="120"/>
-                            <w:ind w:left="714" w:hanging="357"/>
+                            <w:ind w:left="360"/>
                             <w:rPr>
                               <w:rFonts w:asciiTheme="minorHAnsi" w:hAnsiTheme="minorHAnsi" w:cstheme="minorHAnsi"/>
+                              <w:sz w:val="22"/>
+                              <w:szCs w:val="22"/>
                             </w:rPr>
                           </w:pPr>
                           <w:r>
                             <w:rPr>
                               <w:rFonts w:asciiTheme="minorHAnsi" w:hAnsiTheme="minorHAnsi" w:cstheme="minorHAnsi"/>
+                              <w:sz w:val="22"/>
+                              <w:szCs w:val="22"/>
                             </w:rPr>
-                            <w:t xml:space="preserve"> B1104, Nirvana Beyond, </w:t>
+                            <w:t xml:space="preserve">2nd Floor, </w:t>
                           </w:r>
                           <w:proofErr w:type="spellStart"/>
                           <w:r>
                             <w:rPr>
                               <w:rFonts w:asciiTheme="minorHAnsi" w:hAnsiTheme="minorHAnsi" w:cstheme="minorHAnsi"/>
+                              <w:sz w:val="22"/>
+                              <w:szCs w:val="22"/>
                             </w:rPr>
-                            <w:t>Ravet</w:t>
+                            <w:t>Ganadish</w:t>
                           </w:r>
                           <w:proofErr w:type="spellEnd"/>
                           <w:r>
                             <w:rPr>
                               <w:rFonts w:asciiTheme="minorHAnsi" w:hAnsiTheme="minorHAnsi" w:cstheme="minorHAnsi"/>
+                              <w:sz w:val="22"/>
+                              <w:szCs w:val="22"/>
                             </w:rPr>
-                            <w:t xml:space="preserve">- </w:t>
+                            <w:t xml:space="preserve"> Empire, Near Nana Kate Office, </w:t>
                           </w:r>
                           <w:proofErr w:type="spellStart"/>
                           <w:r>
                             <w:rPr>
                               <w:rFonts w:asciiTheme="minorHAnsi" w:hAnsiTheme="minorHAnsi" w:cstheme="minorHAnsi"/>
+                              <w:sz w:val="22"/>
+                              <w:szCs w:val="22"/>
                             </w:rPr>
-                            <w:t>Kiwale</w:t>
+                            <w:t>Rahatani</w:t>
                           </w:r>
                           <w:proofErr w:type="spellEnd"/>
                           <w:r>
                             <w:rPr>
                               <w:rFonts w:asciiTheme="minorHAnsi" w:hAnsiTheme="minorHAnsi" w:cstheme="minorHAnsi"/>
+                              <w:sz w:val="22"/>
+                              <w:szCs w:val="22"/>
                             </w:rPr>
-                            <w:t xml:space="preserve"> Road, </w:t>
+                            <w:t xml:space="preserve"> </w:t>
                           </w:r>
                           <w:proofErr w:type="spellStart"/>
                           <w:r>
                             <w:rPr>
                               <w:rFonts w:asciiTheme="minorHAnsi" w:hAnsiTheme="minorHAnsi" w:cstheme="minorHAnsi"/>
+                              <w:sz w:val="22"/>
+                              <w:szCs w:val="22"/>
                             </w:rPr>
-                            <w:t>Ravet</w:t>
+                            <w:t>Chowk</w:t>
                           </w:r>
                           <w:proofErr w:type="spellEnd"/>
                           <w:r>
                             <w:rPr>
                               <w:rFonts w:asciiTheme="minorHAnsi" w:hAnsiTheme="minorHAnsi" w:cstheme="minorHAnsi"/>
+                              <w:sz w:val="22"/>
+                              <w:szCs w:val="22"/>
                             </w:rPr>
-                            <w:t>, Pune, MH-412101, India</w:t>
+                            <w:t xml:space="preserve">, Pimple </w:t>
+                          </w:r>
+                          <w:proofErr w:type="spellStart"/>
+                          <w:r>
+                            <w:rPr>
+                              <w:rFonts w:asciiTheme="minorHAnsi" w:hAnsiTheme="minorHAnsi" w:cstheme="minorHAnsi"/>
+                              <w:sz w:val="22"/>
+                              <w:szCs w:val="22"/>
+                            </w:rPr>
+                            <w:t>Saudagar</w:t>
+                          </w:r>
+                          <w:proofErr w:type="spellEnd"/>
+                          <w:r>
+                            <w:rPr>
+                              <w:rFonts w:asciiTheme="minorHAnsi" w:hAnsiTheme="minorHAnsi" w:cstheme="minorHAnsi"/>
+                              <w:sz w:val="22"/>
+                              <w:szCs w:val="22"/>
+                            </w:rPr>
+                            <w:t>, Pune, MH-411027</w:t>
                           </w:r>
                         </w:p>
                         <w:p>
                           <w:pPr>
                             <w:spacing w:before="120"/>
-                            <w:ind w:left="357"/>
                             <w:rPr>
                               <w:rFonts w:asciiTheme="minorHAnsi" w:hAnsiTheme="minorHAnsi" w:cstheme="minorHAnsi"/>
                             </w:rPr>
@@ -3445,7 +3450,15 @@
                             <w:rPr>
                               <w:rFonts w:asciiTheme="minorHAnsi" w:hAnsiTheme="minorHAnsi" w:cstheme="minorHAnsi"/>
                             </w:rPr>
-                            <w:t xml:space="preserve">  + 919923950043 </w:t>
+                            <w:t xml:space="preserve">  </w:t>
+                          </w:r>
+                          <w:r>
+                            <w:rPr>
+                              <w:rFonts w:asciiTheme="minorHAnsi" w:hAnsiTheme="minorHAnsi" w:cstheme="minorHAnsi"/>
+                              <w:sz w:val="22"/>
+                              <w:szCs w:val="22"/>
+                            </w:rPr>
+                            <w:t>+ 919923950043</w:t>
                           </w:r>
                         </w:p>
                         <w:p>
@@ -3483,26 +3496,18 @@
                 <w:txbxContent>
                   <w:p>
                     <w:pPr>
+                      <w:ind w:left="360"/>
                       <w:rPr>
                         <w:rFonts w:asciiTheme="minorHAnsi" w:hAnsiTheme="minorHAnsi" w:cstheme="minorHAnsi"/>
                         <w:b/>
                       </w:rPr>
                     </w:pPr>
-                    <w:proofErr w:type="spellStart"/>
                     <w:r>
                       <w:rPr>
                         <w:rFonts w:asciiTheme="minorHAnsi" w:hAnsiTheme="minorHAnsi" w:cstheme="minorHAnsi"/>
                         <w:b/>
                       </w:rPr>
-                      <w:t>Infinium</w:t>
-                    </w:r>
-                    <w:proofErr w:type="spellEnd"/>
-                    <w:r>
-                      <w:rPr>
-                        <w:rFonts w:asciiTheme="minorHAnsi" w:hAnsiTheme="minorHAnsi" w:cstheme="minorHAnsi"/>
-                        <w:b/>
-                      </w:rPr>
-                      <w:t xml:space="preserve"> Global Research LLP</w:t>
+                      <w:t>Infinium Global Research LLP</w:t>
                     </w:r>
                   </w:p>
                   <w:p>
@@ -3512,65 +3517,102 @@
                         <w:ilvl w:val="0"/>
                         <w:numId w:val="24"/>
                       </w:numPr>
+                      <w:tabs>
+                        <w:tab w:val="clear" w:pos="2203"/>
+                        <w:tab w:val="num" w:pos="360"/>
+                      </w:tabs>
                       <w:spacing w:before="120"/>
-                      <w:ind w:left="714" w:hanging="357"/>
+                      <w:ind w:left="360"/>
                       <w:rPr>
                         <w:rFonts w:asciiTheme="minorHAnsi" w:hAnsiTheme="minorHAnsi" w:cstheme="minorHAnsi"/>
+                        <w:sz w:val="22"/>
+                        <w:szCs w:val="22"/>
                       </w:rPr>
                     </w:pPr>
                     <w:r>
                       <w:rPr>
                         <w:rFonts w:asciiTheme="minorHAnsi" w:hAnsiTheme="minorHAnsi" w:cstheme="minorHAnsi"/>
+                        <w:sz w:val="22"/>
+                        <w:szCs w:val="22"/>
                       </w:rPr>
-                      <w:t xml:space="preserve"> B1104, Nirvana Beyond, </w:t>
+                      <w:t xml:space="preserve">2nd Floor, </w:t>
                     </w:r>
                     <w:proofErr w:type="spellStart"/>
                     <w:r>
                       <w:rPr>
                         <w:rFonts w:asciiTheme="minorHAnsi" w:hAnsiTheme="minorHAnsi" w:cstheme="minorHAnsi"/>
+                        <w:sz w:val="22"/>
+                        <w:szCs w:val="22"/>
                       </w:rPr>
-                      <w:t>Ravet</w:t>
+                      <w:t>Ganadish</w:t>
                     </w:r>
                     <w:proofErr w:type="spellEnd"/>
                     <w:r>
                       <w:rPr>
                         <w:rFonts w:asciiTheme="minorHAnsi" w:hAnsiTheme="minorHAnsi" w:cstheme="minorHAnsi"/>
+                        <w:sz w:val="22"/>
+                        <w:szCs w:val="22"/>
                       </w:rPr>
-                      <w:t xml:space="preserve">- </w:t>
+                      <w:t xml:space="preserve"> Empire, Near Nana Kate Office, </w:t>
                     </w:r>
                     <w:proofErr w:type="spellStart"/>
                     <w:r>
                       <w:rPr>
                         <w:rFonts w:asciiTheme="minorHAnsi" w:hAnsiTheme="minorHAnsi" w:cstheme="minorHAnsi"/>
+                        <w:sz w:val="22"/>
+                        <w:szCs w:val="22"/>
                       </w:rPr>
-                      <w:t>Kiwale</w:t>
+                      <w:t>Rahatani</w:t>
                     </w:r>
                     <w:proofErr w:type="spellEnd"/>
                     <w:r>
                       <w:rPr>
                         <w:rFonts w:asciiTheme="minorHAnsi" w:hAnsiTheme="minorHAnsi" w:cstheme="minorHAnsi"/>
+                        <w:sz w:val="22"/>
+                        <w:szCs w:val="22"/>
                       </w:rPr>
-                      <w:t xml:space="preserve"> Road, </w:t>
+                      <w:t xml:space="preserve"> </w:t>
                     </w:r>
                     <w:proofErr w:type="spellStart"/>
                     <w:r>
                       <w:rPr>
                         <w:rFonts w:asciiTheme="minorHAnsi" w:hAnsiTheme="minorHAnsi" w:cstheme="minorHAnsi"/>
+                        <w:sz w:val="22"/>
+                        <w:szCs w:val="22"/>
                       </w:rPr>
-                      <w:t>Ravet</w:t>
+                      <w:t>Chowk</w:t>
                     </w:r>
                     <w:proofErr w:type="spellEnd"/>
                     <w:r>
                       <w:rPr>
                         <w:rFonts w:asciiTheme="minorHAnsi" w:hAnsiTheme="minorHAnsi" w:cstheme="minorHAnsi"/>
+                        <w:sz w:val="22"/>
+                        <w:szCs w:val="22"/>
                       </w:rPr>
-                      <w:t>, Pune, MH-412101, India</w:t>
+                      <w:t xml:space="preserve">, Pimple </w:t>
+                    </w:r>
+                    <w:proofErr w:type="spellStart"/>
+                    <w:r>
+                      <w:rPr>
+                        <w:rFonts w:asciiTheme="minorHAnsi" w:hAnsiTheme="minorHAnsi" w:cstheme="minorHAnsi"/>
+                        <w:sz w:val="22"/>
+                        <w:szCs w:val="22"/>
+                      </w:rPr>
+                      <w:t>Saudagar</w:t>
+                    </w:r>
+                    <w:proofErr w:type="spellEnd"/>
+                    <w:r>
+                      <w:rPr>
+                        <w:rFonts w:asciiTheme="minorHAnsi" w:hAnsiTheme="minorHAnsi" w:cstheme="minorHAnsi"/>
+                        <w:sz w:val="22"/>
+                        <w:szCs w:val="22"/>
+                      </w:rPr>
+                      <w:t>, Pune, MH-411027</w:t>
                     </w:r>
                   </w:p>
                   <w:p>
                     <w:pPr>
                       <w:spacing w:before="120"/>
-                      <w:ind w:left="357"/>
                       <w:rPr>
                         <w:rFonts w:asciiTheme="minorHAnsi" w:hAnsiTheme="minorHAnsi" w:cstheme="minorHAnsi"/>
                       </w:rPr>
@@ -3585,7 +3627,15 @@
                       <w:rPr>
                         <w:rFonts w:asciiTheme="minorHAnsi" w:hAnsiTheme="minorHAnsi" w:cstheme="minorHAnsi"/>
                       </w:rPr>
-                      <w:t xml:space="preserve">  + 919923950043 </w:t>
+                      <w:t xml:space="preserve">  </w:t>
+                    </w:r>
+                    <w:r>
+                      <w:rPr>
+                        <w:rFonts w:asciiTheme="minorHAnsi" w:hAnsiTheme="minorHAnsi" w:cstheme="minorHAnsi"/>
+                        <w:sz w:val="22"/>
+                        <w:szCs w:val="22"/>
+                      </w:rPr>
+                      <w:t>+ 919923950043</w:t>
                     </w:r>
                   </w:p>
                   <w:p>
@@ -3750,7 +3800,7 @@
         <v:path o:extrusionok="f" gradientshapeok="t" o:connecttype="rect"/>
         <o:lock v:ext="edit" aspectratio="t"/>
       </v:shapetype>
-      <v:shape id="_x0000_i1054" type="#_x0000_t75" style="width:255.75pt;height:255.75pt;visibility:visible;mso-wrap-style:square" o:bullet="t">
+      <v:shape id="_x0000_i1060" type="#_x0000_t75" style="width:255.75pt;height:255.75pt;visibility:visible;mso-wrap-style:square" o:bullet="t">
         <v:imagedata r:id="rId1" o:title=""/>
       </v:shape>
     </w:pict>

</xml_diff>